<commit_message>
add detail file pendukung notulensi 5
</commit_message>
<xml_diff>
--- a/FP/Logbook.docx
+++ b/FP/Logbook.docx
@@ -10,7 +10,7 @@
         <w:autoSpaceDN w:val="0"/>
         <w:adjustRightInd w:val="0"/>
         <w:spacing w:after="0" w:line="235" w:lineRule="auto"/>
-        <w:ind w:right="27" w:firstLine="720"/>
+        <w:ind w:right="27"/>
         <w:jc w:val="center"/>
         <w:rPr>
           <w:rFonts w:ascii="Times" w:hAnsi="Times" w:cs="Times"/>
@@ -463,14 +463,16 @@
         <w:spacing w:after="0" w:line="240" w:lineRule="auto"/>
         <w:jc w:val="center"/>
         <w:rPr>
-          <w:rFonts w:cs="Times New Roman"/>
-          <w:szCs w:val="24"/>
+          <w:rFonts w:ascii="Times" w:hAnsi="Times" w:cs="Times"/>
+          <w:sz w:val="24"/>
+          <w:szCs w:val="28"/>
         </w:rPr>
       </w:pPr>
       <w:r>
         <w:rPr>
           <w:rFonts w:ascii="Times" w:hAnsi="Times" w:cs="Times"/>
-          <w:szCs w:val="24"/>
+          <w:sz w:val="24"/>
+          <w:szCs w:val="28"/>
           <w:lang w:val="id-ID"/>
         </w:rPr>
         <w:t xml:space="preserve">Anggota Kelompok </w:t>
@@ -478,7 +480,8 @@
       <w:r>
         <w:rPr>
           <w:rFonts w:ascii="Times" w:hAnsi="Times" w:cs="Times"/>
-          <w:szCs w:val="24"/>
+          <w:sz w:val="24"/>
+          <w:szCs w:val="28"/>
           <w:lang w:val="en-ID"/>
         </w:rPr>
         <w:t>10</w:t>
@@ -486,10 +489,26 @@
       <w:r>
         <w:rPr>
           <w:rFonts w:ascii="Times" w:hAnsi="Times" w:cs="Times"/>
-          <w:szCs w:val="24"/>
+          <w:sz w:val="24"/>
+          <w:szCs w:val="28"/>
         </w:rPr>
         <w:t>:</w:t>
       </w:r>
+    </w:p>
+    <w:p>
+      <w:pPr>
+        <w:widowControl w:val="0"/>
+        <w:autoSpaceDE w:val="0"/>
+        <w:autoSpaceDN w:val="0"/>
+        <w:adjustRightInd w:val="0"/>
+        <w:spacing w:after="0" w:line="240" w:lineRule="auto"/>
+        <w:jc w:val="center"/>
+        <w:rPr>
+          <w:rFonts w:cs="Times New Roman"/>
+          <w:sz w:val="24"/>
+          <w:szCs w:val="28"/>
+        </w:rPr>
+      </w:pPr>
     </w:p>
     <w:p>
       <w:pPr>
@@ -501,14 +520,16 @@
         <w:jc w:val="center"/>
         <w:rPr>
           <w:rFonts w:ascii="Times" w:hAnsi="Times" w:cs="Times"/>
-          <w:szCs w:val="24"/>
+          <w:sz w:val="24"/>
+          <w:szCs w:val="28"/>
           <w:lang w:val="id-ID"/>
         </w:rPr>
       </w:pPr>
       <w:r>
         <w:rPr>
           <w:rFonts w:ascii="Times" w:hAnsi="Times" w:cs="Times"/>
-          <w:szCs w:val="24"/>
+          <w:sz w:val="24"/>
+          <w:szCs w:val="28"/>
           <w:lang w:val="en-ID"/>
         </w:rPr>
         <w:t>Rangga Kusuma D</w:t>
@@ -516,7 +537,8 @@
       <w:r>
         <w:rPr>
           <w:rFonts w:ascii="Times" w:hAnsi="Times" w:cs="Times"/>
-          <w:szCs w:val="24"/>
+          <w:sz w:val="24"/>
+          <w:szCs w:val="28"/>
           <w:lang w:val="id-ID"/>
         </w:rPr>
         <w:t xml:space="preserve"> </w:t>
@@ -524,7 +546,8 @@
       <w:r>
         <w:rPr>
           <w:rFonts w:ascii="Times" w:hAnsi="Times" w:cs="Times"/>
-          <w:szCs w:val="24"/>
+          <w:sz w:val="24"/>
+          <w:szCs w:val="28"/>
           <w:lang w:val="id-ID"/>
         </w:rPr>
         <w:tab/>
@@ -532,7 +555,17 @@
       <w:r>
         <w:rPr>
           <w:rFonts w:ascii="Times" w:hAnsi="Times" w:cs="Times"/>
-          <w:szCs w:val="24"/>
+          <w:sz w:val="24"/>
+          <w:szCs w:val="28"/>
+          <w:lang w:val="id-ID"/>
+        </w:rPr>
+        <w:tab/>
+      </w:r>
+      <w:r>
+        <w:rPr>
+          <w:rFonts w:ascii="Times" w:hAnsi="Times" w:cs="Times"/>
+          <w:sz w:val="24"/>
+          <w:szCs w:val="28"/>
           <w:lang w:val="en-ID"/>
         </w:rPr>
         <w:t>0</w:t>
@@ -540,7 +573,8 @@
       <w:r>
         <w:rPr>
           <w:rFonts w:ascii="Times" w:hAnsi="Times" w:cs="Times"/>
-          <w:szCs w:val="24"/>
+          <w:sz w:val="24"/>
+          <w:szCs w:val="28"/>
           <w:lang w:val="id-ID"/>
         </w:rPr>
         <w:t>5111740000120</w:t>
@@ -556,14 +590,16 @@
         <w:jc w:val="center"/>
         <w:rPr>
           <w:rFonts w:cs="Times New Roman"/>
-          <w:szCs w:val="24"/>
+          <w:sz w:val="24"/>
+          <w:szCs w:val="28"/>
           <w:lang w:val="id-ID"/>
         </w:rPr>
       </w:pPr>
       <w:r>
         <w:rPr>
           <w:rFonts w:ascii="Times" w:hAnsi="Times" w:cs="Times"/>
-          <w:szCs w:val="24"/>
+          <w:sz w:val="24"/>
+          <w:szCs w:val="28"/>
           <w:lang w:val="en-ID"/>
         </w:rPr>
         <w:t>Bagas Yanuar S</w:t>
@@ -571,7 +607,8 @@
       <w:r>
         <w:rPr>
           <w:rFonts w:ascii="Times" w:hAnsi="Times" w:cs="Times"/>
-          <w:szCs w:val="24"/>
+          <w:sz w:val="24"/>
+          <w:szCs w:val="28"/>
           <w:lang w:val="en-ID"/>
         </w:rPr>
         <w:tab/>
@@ -579,7 +616,8 @@
       <w:r>
         <w:rPr>
           <w:rFonts w:ascii="Times" w:hAnsi="Times" w:cs="Times"/>
-          <w:szCs w:val="24"/>
+          <w:sz w:val="24"/>
+          <w:szCs w:val="28"/>
           <w:lang w:val="en-ID"/>
         </w:rPr>
         <w:tab/>
@@ -588,7 +626,8 @@
       <w:r>
         <w:rPr>
           <w:rFonts w:ascii="Times" w:hAnsi="Times" w:cs="Times"/>
-          <w:szCs w:val="24"/>
+          <w:sz w:val="24"/>
+          <w:szCs w:val="28"/>
           <w:lang w:val="id-ID"/>
         </w:rPr>
         <w:t>5111740000074</w:t>
@@ -604,14 +643,16 @@
         <w:jc w:val="center"/>
         <w:rPr>
           <w:rFonts w:ascii="Times" w:hAnsi="Times" w:cs="Times"/>
-          <w:szCs w:val="24"/>
+          <w:sz w:val="24"/>
+          <w:szCs w:val="28"/>
           <w:lang w:val="id-ID"/>
         </w:rPr>
       </w:pPr>
       <w:r>
         <w:rPr>
           <w:rFonts w:ascii="Times" w:hAnsi="Times" w:cs="Times"/>
-          <w:szCs w:val="24"/>
+          <w:sz w:val="24"/>
+          <w:szCs w:val="28"/>
           <w:lang w:val="en-ID"/>
         </w:rPr>
         <w:t>Ersad Ahmad I</w:t>
@@ -619,7 +660,8 @@
       <w:r>
         <w:rPr>
           <w:rFonts w:ascii="Times" w:hAnsi="Times" w:cs="Times"/>
-          <w:szCs w:val="24"/>
+          <w:sz w:val="24"/>
+          <w:szCs w:val="28"/>
           <w:lang w:val="en-ID"/>
         </w:rPr>
         <w:tab/>
@@ -627,7 +669,8 @@
       <w:r>
         <w:rPr>
           <w:rFonts w:ascii="Times" w:hAnsi="Times" w:cs="Times"/>
-          <w:szCs w:val="24"/>
+          <w:sz w:val="24"/>
+          <w:szCs w:val="28"/>
           <w:lang w:val="en-ID"/>
         </w:rPr>
         <w:tab/>
@@ -636,7 +679,8 @@
       <w:r>
         <w:rPr>
           <w:rFonts w:ascii="Times" w:hAnsi="Times" w:cs="Times"/>
-          <w:szCs w:val="24"/>
+          <w:sz w:val="24"/>
+          <w:szCs w:val="28"/>
           <w:lang w:val="id-ID"/>
         </w:rPr>
         <w:t>5111740000016</w:t>
@@ -691,137 +735,13 @@
         <w:autoSpaceDE w:val="0"/>
         <w:autoSpaceDN w:val="0"/>
         <w:adjustRightInd w:val="0"/>
-        <w:spacing w:after="0" w:line="200" w:lineRule="exact"/>
+        <w:spacing w:after="0" w:line="352" w:lineRule="exact"/>
         <w:jc w:val="center"/>
         <w:rPr>
           <w:rFonts w:cs="Times New Roman"/>
           <w:szCs w:val="24"/>
         </w:rPr>
       </w:pPr>
-    </w:p>
-    <w:p>
-      <w:pPr>
-        <w:widowControl w:val="0"/>
-        <w:autoSpaceDE w:val="0"/>
-        <w:autoSpaceDN w:val="0"/>
-        <w:adjustRightInd w:val="0"/>
-        <w:spacing w:after="0" w:line="200" w:lineRule="exact"/>
-        <w:jc w:val="center"/>
-        <w:rPr>
-          <w:rFonts w:cs="Times New Roman"/>
-          <w:szCs w:val="24"/>
-        </w:rPr>
-      </w:pPr>
-    </w:p>
-    <w:p>
-      <w:pPr>
-        <w:widowControl w:val="0"/>
-        <w:autoSpaceDE w:val="0"/>
-        <w:autoSpaceDN w:val="0"/>
-        <w:adjustRightInd w:val="0"/>
-        <w:spacing w:after="0" w:line="227" w:lineRule="exact"/>
-        <w:jc w:val="center"/>
-        <w:rPr>
-          <w:rFonts w:cs="Times New Roman"/>
-          <w:szCs w:val="24"/>
-        </w:rPr>
-      </w:pPr>
-    </w:p>
-    <w:p>
-      <w:pPr>
-        <w:widowControl w:val="0"/>
-        <w:autoSpaceDE w:val="0"/>
-        <w:autoSpaceDN w:val="0"/>
-        <w:adjustRightInd w:val="0"/>
-        <w:spacing w:after="0" w:line="200" w:lineRule="exact"/>
-        <w:jc w:val="center"/>
-        <w:rPr>
-          <w:rFonts w:cs="Times New Roman"/>
-          <w:szCs w:val="24"/>
-        </w:rPr>
-      </w:pPr>
-    </w:p>
-    <w:p>
-      <w:pPr>
-        <w:widowControl w:val="0"/>
-        <w:autoSpaceDE w:val="0"/>
-        <w:autoSpaceDN w:val="0"/>
-        <w:adjustRightInd w:val="0"/>
-        <w:spacing w:after="0" w:line="352" w:lineRule="exact"/>
-        <w:jc w:val="center"/>
-        <w:rPr>
-          <w:rFonts w:cs="Times New Roman"/>
-          <w:szCs w:val="24"/>
-        </w:rPr>
-      </w:pPr>
-    </w:p>
-    <w:p>
-      <w:pPr>
-        <w:widowControl w:val="0"/>
-        <w:autoSpaceDE w:val="0"/>
-        <w:autoSpaceDN w:val="0"/>
-        <w:adjustRightInd w:val="0"/>
-        <w:spacing w:after="0" w:line="240" w:lineRule="auto"/>
-        <w:jc w:val="center"/>
-        <w:outlineLvl w:val="0"/>
-        <w:rPr>
-          <w:rFonts w:ascii="Times" w:hAnsi="Times" w:cs="Times"/>
-          <w:szCs w:val="24"/>
-          <w:lang w:val="id-ID"/>
-        </w:rPr>
-      </w:pPr>
-      <w:r>
-        <w:rPr>
-          <w:rFonts w:ascii="Times" w:hAnsi="Times" w:cs="Times"/>
-          <w:szCs w:val="24"/>
-          <w:lang w:val="id-ID"/>
-        </w:rPr>
-        <w:t>JURUSAN TEKNIK INFORMATIKA</w:t>
-      </w:r>
-    </w:p>
-    <w:p>
-      <w:pPr>
-        <w:widowControl w:val="0"/>
-        <w:autoSpaceDE w:val="0"/>
-        <w:autoSpaceDN w:val="0"/>
-        <w:adjustRightInd w:val="0"/>
-        <w:spacing w:after="0" w:line="240" w:lineRule="auto"/>
-        <w:jc w:val="center"/>
-        <w:outlineLvl w:val="0"/>
-        <w:rPr>
-          <w:rFonts w:cs="Times New Roman"/>
-          <w:szCs w:val="24"/>
-        </w:rPr>
-      </w:pPr>
-      <w:r>
-        <w:rPr>
-          <w:rFonts w:ascii="Times" w:hAnsi="Times" w:cs="Times"/>
-          <w:szCs w:val="24"/>
-          <w:lang w:val="id-ID"/>
-        </w:rPr>
-        <w:t xml:space="preserve">FAKULTAS TEKNOLOGI INFORMASI </w:t>
-      </w:r>
-    </w:p>
-    <w:p>
-      <w:pPr>
-        <w:widowControl w:val="0"/>
-        <w:autoSpaceDE w:val="0"/>
-        <w:autoSpaceDN w:val="0"/>
-        <w:adjustRightInd w:val="0"/>
-        <w:spacing w:after="0" w:line="240" w:lineRule="auto"/>
-        <w:jc w:val="center"/>
-        <w:rPr>
-          <w:rFonts w:cs="Times New Roman"/>
-          <w:szCs w:val="24"/>
-        </w:rPr>
-      </w:pPr>
-      <w:r>
-        <w:rPr>
-          <w:rFonts w:ascii="Times" w:hAnsi="Times" w:cs="Times"/>
-          <w:szCs w:val="24"/>
-        </w:rPr>
-        <w:t>INSTITUT TEKNOLOGI SEPULUH NOPEMBER</w:t>
-      </w:r>
     </w:p>
     <w:p>
       <w:pPr>
@@ -832,15 +752,106 @@
         <w:spacing w:after="0" w:line="239" w:lineRule="auto"/>
         <w:jc w:val="center"/>
         <w:rPr>
+          <w:rFonts w:ascii="Times" w:hAnsi="Times" w:cs="Times"/>
+          <w:b/>
+          <w:bCs/>
+          <w:sz w:val="32"/>
+          <w:szCs w:val="36"/>
+          <w:lang w:val="id-ID"/>
+        </w:rPr>
+      </w:pPr>
+      <w:r>
+        <w:rPr>
+          <w:rFonts w:ascii="Times" w:hAnsi="Times" w:cs="Times"/>
+          <w:b/>
+          <w:bCs/>
+          <w:sz w:val="32"/>
+          <w:szCs w:val="36"/>
+          <w:lang w:val="id-ID"/>
+        </w:rPr>
+        <w:t>Departemen Teknik Informatika</w:t>
+      </w:r>
+    </w:p>
+    <w:p>
+      <w:pPr>
+        <w:widowControl w:val="0"/>
+        <w:autoSpaceDE w:val="0"/>
+        <w:autoSpaceDN w:val="0"/>
+        <w:adjustRightInd w:val="0"/>
+        <w:spacing w:after="0" w:line="239" w:lineRule="auto"/>
+        <w:jc w:val="center"/>
+        <w:rPr>
+          <w:rFonts w:ascii="Times" w:hAnsi="Times" w:cs="Times"/>
+          <w:b/>
+          <w:bCs/>
+          <w:sz w:val="32"/>
+          <w:szCs w:val="36"/>
+          <w:lang w:val="id-ID"/>
+        </w:rPr>
+      </w:pPr>
+      <w:r>
+        <w:rPr>
+          <w:rFonts w:ascii="Times" w:hAnsi="Times" w:cs="Times"/>
+          <w:b/>
+          <w:bCs/>
+          <w:sz w:val="32"/>
+          <w:szCs w:val="36"/>
+          <w:lang w:val="id-ID"/>
+        </w:rPr>
+        <w:t>Fakultas Teknologi Elektro dan Informatika Cerdas</w:t>
+      </w:r>
+    </w:p>
+    <w:p>
+      <w:pPr>
+        <w:widowControl w:val="0"/>
+        <w:autoSpaceDE w:val="0"/>
+        <w:autoSpaceDN w:val="0"/>
+        <w:adjustRightInd w:val="0"/>
+        <w:spacing w:after="0" w:line="239" w:lineRule="auto"/>
+        <w:jc w:val="center"/>
+        <w:rPr>
+          <w:rFonts w:ascii="Times" w:hAnsi="Times" w:cs="Times"/>
+          <w:b/>
+          <w:bCs/>
+          <w:sz w:val="32"/>
+          <w:szCs w:val="36"/>
+          <w:lang w:val="id-ID"/>
+        </w:rPr>
+      </w:pPr>
+      <w:r>
+        <w:rPr>
+          <w:rFonts w:ascii="Times" w:hAnsi="Times" w:cs="Times"/>
+          <w:b/>
+          <w:bCs/>
+          <w:sz w:val="32"/>
+          <w:szCs w:val="36"/>
+          <w:lang w:val="id-ID"/>
+        </w:rPr>
+        <w:t>Institut Teknologi Sepuluh Nopember</w:t>
+      </w:r>
+    </w:p>
+    <w:p>
+      <w:pPr>
+        <w:widowControl w:val="0"/>
+        <w:autoSpaceDE w:val="0"/>
+        <w:autoSpaceDN w:val="0"/>
+        <w:adjustRightInd w:val="0"/>
+        <w:spacing w:after="0" w:line="239" w:lineRule="auto"/>
+        <w:jc w:val="center"/>
+        <w:rPr>
           <w:szCs w:val="20"/>
         </w:rPr>
       </w:pPr>
       <w:r>
         <w:rPr>
           <w:rFonts w:ascii="Times" w:hAnsi="Times" w:cs="Times"/>
-          <w:szCs w:val="24"/>
-        </w:rPr>
-        <w:t>SURABAYA 2018</w:t>
+          <w:b/>
+          <w:bCs/>
+          <w:sz w:val="32"/>
+          <w:szCs w:val="36"/>
+          <w:lang w:val="id-ID"/>
+        </w:rPr>
+        <w:t>Surabaya</w:t>
       </w:r>
       <w:r>
         <w:rPr>
@@ -1278,6 +1289,52 @@
               <w:t>7</w:t>
             </w:r>
           </w:p>
+          <w:p>
+            <w:pPr>
+              <w:jc w:val="center"/>
+              <w:rPr>
+                <w:rFonts w:ascii="Times New Roman" w:hAnsi="Times New Roman" w:cs="Times New Roman"/>
+              </w:rPr>
+            </w:pPr>
+          </w:p>
+          <w:p>
+            <w:pPr>
+              <w:jc w:val="center"/>
+              <w:rPr>
+                <w:rFonts w:ascii="Times New Roman" w:hAnsi="Times New Roman" w:cs="Times New Roman"/>
+              </w:rPr>
+            </w:pPr>
+          </w:p>
+          <w:p>
+            <w:pPr>
+              <w:jc w:val="center"/>
+              <w:rPr>
+                <w:rFonts w:ascii="Times New Roman" w:hAnsi="Times New Roman" w:cs="Times New Roman"/>
+              </w:rPr>
+            </w:pPr>
+          </w:p>
+          <w:p>
+            <w:pPr>
+              <w:jc w:val="center"/>
+              <w:rPr>
+                <w:rFonts w:ascii="Times New Roman" w:hAnsi="Times New Roman" w:cs="Times New Roman"/>
+              </w:rPr>
+            </w:pPr>
+          </w:p>
+          <w:p>
+            <w:pPr>
+              <w:jc w:val="center"/>
+              <w:rPr>
+                <w:rFonts w:ascii="Times New Roman" w:hAnsi="Times New Roman" w:cs="Times New Roman"/>
+              </w:rPr>
+            </w:pPr>
+            <w:r>
+              <w:rPr>
+                <w:rFonts w:ascii="Times New Roman" w:hAnsi="Times New Roman" w:cs="Times New Roman"/>
+              </w:rPr>
+              <w:t>8</w:t>
+            </w:r>
+          </w:p>
         </w:tc>
         <w:tc>
           <w:tcPr>
@@ -1593,6 +1650,20 @@
               </w:rPr>
             </w:pPr>
           </w:p>
+          <w:p>
+            <w:pPr>
+              <w:jc w:val="center"/>
+              <w:rPr>
+                <w:rFonts w:ascii="Times New Roman" w:hAnsi="Times New Roman" w:cs="Times New Roman"/>
+              </w:rPr>
+            </w:pPr>
+            <w:r>
+              <w:rPr>
+                <w:rFonts w:ascii="Times New Roman" w:hAnsi="Times New Roman" w:cs="Times New Roman"/>
+              </w:rPr>
+              <w:t>8 Mei 2020</w:t>
+            </w:r>
+          </w:p>
         </w:tc>
         <w:tc>
           <w:tcPr>
@@ -2013,6 +2084,115 @@
                 <w:rFonts w:ascii="Times New Roman" w:hAnsi="Times New Roman" w:cs="Times New Roman"/>
               </w:rPr>
             </w:pPr>
+            <w:r>
+              <w:rPr>
+                <w:rFonts w:ascii="Times New Roman" w:hAnsi="Times New Roman" w:cs="Times New Roman"/>
+              </w:rPr>
+              <w:t xml:space="preserve">Catatan: </w:t>
+            </w:r>
+            <w:r>
+              <w:rPr>
+                <w:rFonts w:ascii="Times New Roman" w:hAnsi="Times New Roman" w:cs="Times New Roman"/>
+              </w:rPr>
+              <w:t>Penyebaran dan pengisian kuesioner prioritas</w:t>
+            </w:r>
+            <w:r>
+              <w:rPr>
+                <w:rFonts w:ascii="Times New Roman" w:hAnsi="Times New Roman" w:cs="Times New Roman"/>
+              </w:rPr>
+              <w:t xml:space="preserve"> (Notulensi 5)</w:t>
+            </w:r>
+          </w:p>
+          <w:p>
+            <w:pPr>
+              <w:rPr>
+                <w:rFonts w:ascii="Times New Roman" w:hAnsi="Times New Roman" w:cs="Times New Roman"/>
+              </w:rPr>
+            </w:pPr>
+            <w:r>
+              <w:rPr>
+                <w:rFonts w:ascii="Times New Roman" w:hAnsi="Times New Roman" w:cs="Times New Roman"/>
+              </w:rPr>
+              <w:t>Dokumen Pendukung:</w:t>
+            </w:r>
+            <w:r>
+              <w:rPr>
+                <w:rFonts w:ascii="Times New Roman" w:hAnsi="Times New Roman" w:cs="Times New Roman"/>
+              </w:rPr>
+              <w:t xml:space="preserve"> </w:t>
+            </w:r>
+            <w:r>
+              <w:rPr>
+                <w:rFonts w:ascii="Times New Roman" w:hAnsi="Times New Roman" w:cs="Times New Roman"/>
+              </w:rPr>
+              <w:t>Desain Pertanyaaan Kuesioner Prioritas Fitur IBK Online</w:t>
+            </w:r>
+            <w:r>
+              <w:rPr>
+                <w:rFonts w:ascii="Times New Roman" w:hAnsi="Times New Roman" w:cs="Times New Roman"/>
+              </w:rPr>
+              <w:t xml:space="preserve">.docx, </w:t>
+            </w:r>
+            <w:r>
+              <w:rPr>
+                <w:rFonts w:ascii="Times New Roman" w:hAnsi="Times New Roman" w:cs="Times New Roman"/>
+              </w:rPr>
+              <w:t xml:space="preserve">Desain Pertanyaaan Kuesioner </w:t>
+            </w:r>
+            <w:r>
+              <w:rPr>
+                <w:rFonts w:ascii="Times New Roman" w:hAnsi="Times New Roman" w:cs="Times New Roman"/>
+              </w:rPr>
+              <w:t xml:space="preserve">Cost </w:t>
+            </w:r>
+            <w:r>
+              <w:rPr>
+                <w:rFonts w:ascii="Times New Roman" w:hAnsi="Times New Roman" w:cs="Times New Roman"/>
+              </w:rPr>
+              <w:t>Fitur IBK Online</w:t>
+            </w:r>
+            <w:r>
+              <w:rPr>
+                <w:rFonts w:ascii="Times New Roman" w:hAnsi="Times New Roman" w:cs="Times New Roman"/>
+              </w:rPr>
+              <w:t xml:space="preserve">.docx, </w:t>
+            </w:r>
+            <w:r>
+              <w:rPr>
+                <w:rFonts w:ascii="Times New Roman" w:hAnsi="Times New Roman" w:cs="Times New Roman"/>
+              </w:rPr>
+              <w:t>Hasil Mentah Kuesioner Prioritas Fitur IBK Online (Responses)</w:t>
+            </w:r>
+            <w:r>
+              <w:rPr>
+                <w:rFonts w:ascii="Times New Roman" w:hAnsi="Times New Roman" w:cs="Times New Roman"/>
+              </w:rPr>
+              <w:t xml:space="preserve">.xlsx, </w:t>
+            </w:r>
+            <w:r>
+              <w:rPr>
+                <w:rFonts w:ascii="Times New Roman" w:hAnsi="Times New Roman" w:cs="Times New Roman"/>
+              </w:rPr>
+              <w:t xml:space="preserve">Hasil Mentah Kuesioner </w:t>
+            </w:r>
+            <w:r>
+              <w:rPr>
+                <w:rFonts w:ascii="Times New Roman" w:hAnsi="Times New Roman" w:cs="Times New Roman"/>
+              </w:rPr>
+              <w:t>Cost</w:t>
+            </w:r>
+            <w:r>
+              <w:rPr>
+                <w:rFonts w:ascii="Times New Roman" w:hAnsi="Times New Roman" w:cs="Times New Roman"/>
+              </w:rPr>
+              <w:t xml:space="preserve"> Fitur IBK Online (Responses)</w:t>
+            </w:r>
+            <w:r>
+              <w:rPr>
+                <w:rFonts w:ascii="Times New Roman" w:hAnsi="Times New Roman" w:cs="Times New Roman"/>
+              </w:rPr>
+              <w:t>.xlsx</w:t>
+            </w:r>
           </w:p>
           <w:p>
             <w:pPr>
@@ -4179,15 +4359,33 @@
                 <w:i/>
                 <w:lang w:val="en-ID"/>
               </w:rPr>
-              <w:t xml:space="preserve"> (Manager),</w:t>
-            </w:r>
-            <w:r>
-              <w:rPr>
-                <w:rFonts w:cstheme="minorHAnsi"/>
-                <w:i/>
-                <w:lang w:val="id-ID"/>
-              </w:rPr>
-              <w:t>Rangga Kusuma D</w:t>
+              <w:t xml:space="preserve"> (Manager</w:t>
+            </w:r>
+            <w:proofErr w:type="gramStart"/>
+            <w:r>
+              <w:rPr>
+                <w:rFonts w:cstheme="minorHAnsi"/>
+                <w:i/>
+                <w:lang w:val="en-ID"/>
+              </w:rPr>
+              <w:t>),</w:t>
+            </w:r>
+            <w:r>
+              <w:rPr>
+                <w:rFonts w:cstheme="minorHAnsi"/>
+                <w:i/>
+                <w:lang w:val="id-ID"/>
+              </w:rPr>
+              <w:t>Rangga</w:t>
+            </w:r>
+            <w:proofErr w:type="gramEnd"/>
+            <w:r>
+              <w:rPr>
+                <w:rFonts w:cstheme="minorHAnsi"/>
+                <w:i/>
+                <w:lang w:val="id-ID"/>
+              </w:rPr>
+              <w:t xml:space="preserve"> Kusuma D</w:t>
             </w:r>
             <w:r>
               <w:rPr>
@@ -10248,10 +10446,48 @@
               <w:spacing w:after="120"/>
               <w:rPr>
                 <w:rFonts w:cstheme="minorHAnsi"/>
-                <w:i/>
-                <w:lang w:val="id-ID"/>
-              </w:rPr>
-            </w:pPr>
+                <w:lang w:val="en-ID"/>
+              </w:rPr>
+            </w:pPr>
+            <w:r>
+              <w:rPr>
+                <w:rFonts w:cstheme="minorHAnsi"/>
+                <w:lang w:val="en-ID"/>
+              </w:rPr>
+              <w:t xml:space="preserve">Di Folder </w:t>
+            </w:r>
+            <w:r>
+              <w:rPr>
+                <w:rFonts w:cstheme="minorHAnsi"/>
+                <w:lang w:val="en-ID"/>
+              </w:rPr>
+              <w:t>FP</w:t>
+            </w:r>
+            <w:r>
+              <w:rPr>
+                <w:rFonts w:cstheme="minorHAnsi"/>
+                <w:lang w:val="en-ID"/>
+              </w:rPr>
+              <w:t xml:space="preserve">: </w:t>
+            </w:r>
+          </w:p>
+          <w:p>
+            <w:pPr>
+              <w:spacing w:after="120"/>
+              <w:rPr>
+                <w:rFonts w:cstheme="minorHAnsi"/>
+                <w:i/>
+                <w:lang w:val="id-ID"/>
+              </w:rPr>
+            </w:pPr>
+            <w:r>
+              <w:rPr>
+                <w:rFonts w:cstheme="minorHAnsi"/>
+                <w:i/>
+                <w:lang w:val="id-ID"/>
+              </w:rPr>
+              <w:t>Desain Pertanyaaan Kuesioner Prioritas Fitur IBK Online.docx, Desain Pertanyaaan Kuesioner Cost Fitur IBK Online.docx, Hasil Mentah Kuesioner Prioritas Fitur IBK Online (Responses).xlsx, Hasil Mentah Kuesioner Cost Fitur IBK Online (Responses).xlsx</w:t>
+            </w:r>
           </w:p>
         </w:tc>
       </w:tr>
@@ -10427,13 +10663,23 @@
                 <w:lang w:val="en-ID"/>
               </w:rPr>
             </w:pPr>
+            <w:proofErr w:type="gramStart"/>
             <w:r>
               <w:rPr>
                 <w:rFonts w:cstheme="minorHAnsi"/>
                 <w:u w:val="single"/>
                 <w:lang w:val="en-ID"/>
               </w:rPr>
-              <w:t>Bagas  Yanuar Sudrajad</w:t>
+              <w:t>Bagas  Yanuar</w:t>
+            </w:r>
+            <w:proofErr w:type="gramEnd"/>
+            <w:r>
+              <w:rPr>
+                <w:rFonts w:cstheme="minorHAnsi"/>
+                <w:u w:val="single"/>
+                <w:lang w:val="en-ID"/>
+              </w:rPr>
+              <w:t xml:space="preserve"> Sudrajad</w:t>
             </w:r>
           </w:p>
           <w:p>

</xml_diff>